<commit_message>
Users page + Word template table
Modify requests view to render all the current users with posibility to revoke access.
Add Results table data in word docx template for filling on dowload
</commit_message>
<xml_diff>
--- a/TrackingTool/assets/ctr_template.docx
+++ b/TrackingTool/assets/ctr_template.docx
@@ -578,11 +578,21 @@
             <w:pPr>
               <w:pStyle w:val="TableHeader"/>
             </w:pPr>
-            <w:fldSimple w:instr=" DOCPROPERTY &quot;L_Authoring&quot;  \* MERGEFORMAT ">
-              <w:r>
-                <w:t>Author(s)</w:t>
-              </w:r>
-            </w:fldSimple>
+            <w:r>
+              <w:fldChar w:fldCharType="begin"/>
+            </w:r>
+            <w:r>
+              <w:instrText xml:space="preserve"> DOCPROPERTY "L_Authoring"  \* MERGEFORMAT </w:instrText>
+            </w:r>
+            <w:r>
+              <w:fldChar w:fldCharType="separate"/>
+            </w:r>
+            <w:r>
+              <w:t>Author(s)</w:t>
+            </w:r>
+            <w:r>
+              <w:fldChar w:fldCharType="end"/>
+            </w:r>
           </w:p>
         </w:tc>
         <w:tc>
@@ -593,11 +603,21 @@
             <w:pPr>
               <w:pStyle w:val="TableText"/>
             </w:pPr>
-            <w:fldSimple w:instr=" DOCPROPERTY &quot;A_Authoring_Name1&quot;  \* MERGEFORMAT ">
-              <w:r>
-                <w:t>Fabienne GONCALVES DE MIRANDA</w:t>
-              </w:r>
-            </w:fldSimple>
+            <w:r>
+              <w:fldChar w:fldCharType="begin"/>
+            </w:r>
+            <w:r>
+              <w:instrText xml:space="preserve"> DOCPROPERTY "A_Authoring_Name1"  \* MERGEFORMAT </w:instrText>
+            </w:r>
+            <w:r>
+              <w:fldChar w:fldCharType="separate"/>
+            </w:r>
+            <w:r>
+              <w:t>Fabienne GONCALVES DE MIRANDA</w:t>
+            </w:r>
+            <w:r>
+              <w:fldChar w:fldCharType="end"/>
+            </w:r>
             <w:r>
               <w:fldChar w:fldCharType="begin"/>
             </w:r>
@@ -617,11 +637,21 @@
             <w:pPr>
               <w:pStyle w:val="TableText"/>
             </w:pPr>
-            <w:fldSimple w:instr=" DOCPROPERTY &quot;A_Authoring_Function1&quot;  \* MERGEFORMAT ">
-              <w:r>
-                <w:t>IGVS</w:t>
-              </w:r>
-            </w:fldSimple>
+            <w:r>
+              <w:fldChar w:fldCharType="begin"/>
+            </w:r>
+            <w:r>
+              <w:instrText xml:space="preserve"> DOCPROPERTY "A_Authoring_Function1"  \* MERGEFORMAT </w:instrText>
+            </w:r>
+            <w:r>
+              <w:fldChar w:fldCharType="separate"/>
+            </w:r>
+            <w:r>
+              <w:t>IGVS</w:t>
+            </w:r>
+            <w:r>
+              <w:fldChar w:fldCharType="end"/>
+            </w:r>
             <w:r>
               <w:fldChar w:fldCharType="begin"/>
             </w:r>
@@ -641,11 +671,21 @@
             <w:pPr>
               <w:pStyle w:val="TableText"/>
             </w:pPr>
-            <w:fldSimple w:instr=" DOCPROPERTY &quot;A_Authoring_Date1&quot;  \* MERGEFORMAT ">
-              <w:r>
-                <w:t>23 Sep 2019</w:t>
-              </w:r>
-            </w:fldSimple>
+            <w:r>
+              <w:fldChar w:fldCharType="begin"/>
+            </w:r>
+            <w:r>
+              <w:instrText xml:space="preserve"> DOCPROPERTY "A_Authoring_Date1"  \* MERGEFORMAT </w:instrText>
+            </w:r>
+            <w:r>
+              <w:fldChar w:fldCharType="separate"/>
+            </w:r>
+            <w:r>
+              <w:t>23 Sep 2019</w:t>
+            </w:r>
+            <w:r>
+              <w:fldChar w:fldCharType="end"/>
+            </w:r>
           </w:p>
           <w:p>
             <w:pPr>
@@ -686,11 +726,21 @@
             <w:pPr>
               <w:pStyle w:val="TableHeader"/>
             </w:pPr>
-            <w:fldSimple w:instr=" DOCPROPERTY &quot;L_Approval&quot;  \* MERGEFORMAT ">
-              <w:r>
-                <w:t>Approval</w:t>
-              </w:r>
-            </w:fldSimple>
+            <w:r>
+              <w:fldChar w:fldCharType="begin"/>
+            </w:r>
+            <w:r>
+              <w:instrText xml:space="preserve"> DOCPROPERTY "L_Approval"  \* MERGEFORMAT </w:instrText>
+            </w:r>
+            <w:r>
+              <w:fldChar w:fldCharType="separate"/>
+            </w:r>
+            <w:r>
+              <w:t>Approval</w:t>
+            </w:r>
+            <w:r>
+              <w:fldChar w:fldCharType="end"/>
+            </w:r>
           </w:p>
         </w:tc>
         <w:tc>
@@ -710,8 +760,13 @@
             <w:r>
               <w:fldChar w:fldCharType="separate"/>
             </w:r>
-            <w:r>
-              <w:t>Stéphanie PAGES</w:t>
+            <w:proofErr w:type="spellStart"/>
+            <w:r>
+              <w:t>Stéphanie</w:t>
+            </w:r>
+            <w:proofErr w:type="spellEnd"/>
+            <w:r>
+              <w:t xml:space="preserve"> PAGES</w:t>
             </w:r>
             <w:r>
               <w:fldChar w:fldCharType="end"/>
@@ -735,11 +790,21 @@
             <w:pPr>
               <w:pStyle w:val="TableText"/>
             </w:pPr>
-            <w:fldSimple w:instr=" DOCPROPERTY &quot;A_Approval_Function1&quot;  \* MERGEFORMAT ">
-              <w:r>
-                <w:t>IGV</w:t>
-              </w:r>
-            </w:fldSimple>
+            <w:r>
+              <w:fldChar w:fldCharType="begin"/>
+            </w:r>
+            <w:r>
+              <w:instrText xml:space="preserve"> DOCPROPERTY "A_Approval_Function1"  \* MERGEFORMAT </w:instrText>
+            </w:r>
+            <w:r>
+              <w:fldChar w:fldCharType="separate"/>
+            </w:r>
+            <w:r>
+              <w:t>IGV</w:t>
+            </w:r>
+            <w:r>
+              <w:fldChar w:fldCharType="end"/>
+            </w:r>
             <w:r>
               <w:fldChar w:fldCharType="begin"/>
             </w:r>
@@ -768,11 +833,21 @@
             <w:pPr>
               <w:pStyle w:val="TableText"/>
             </w:pPr>
-            <w:fldSimple w:instr=" DOCPROPERTY &quot;A_Approval_Date1&quot;  \* MERGEFORMAT ">
-              <w:r>
-                <w:t>23 Sep 2019</w:t>
-              </w:r>
-            </w:fldSimple>
+            <w:r>
+              <w:fldChar w:fldCharType="begin"/>
+            </w:r>
+            <w:r>
+              <w:instrText xml:space="preserve"> DOCPROPERTY "A_Approval_Date1"  \* MERGEFORMAT </w:instrText>
+            </w:r>
+            <w:r>
+              <w:fldChar w:fldCharType="separate"/>
+            </w:r>
+            <w:r>
+              <w:t>23 Sep 2019</w:t>
+            </w:r>
+            <w:r>
+              <w:fldChar w:fldCharType="end"/>
+            </w:r>
             <w:r>
               <w:fldChar w:fldCharType="begin"/>
             </w:r>
@@ -822,11 +897,21 @@
             <w:pPr>
               <w:pStyle w:val="TableHeader"/>
             </w:pPr>
-            <w:fldSimple w:instr=" DOCPROPERTY &quot;L_Authorisation&quot;  \* MERGEFORMAT ">
-              <w:r>
-                <w:t>Authorization</w:t>
-              </w:r>
-            </w:fldSimple>
+            <w:r>
+              <w:fldChar w:fldCharType="begin"/>
+            </w:r>
+            <w:r>
+              <w:instrText xml:space="preserve"> DOCPROPERTY "L_Authorisation"  \* MERGEFORMAT </w:instrText>
+            </w:r>
+            <w:r>
+              <w:fldChar w:fldCharType="separate"/>
+            </w:r>
+            <w:r>
+              <w:t>Authorization</w:t>
+            </w:r>
+            <w:r>
+              <w:fldChar w:fldCharType="end"/>
+            </w:r>
           </w:p>
         </w:tc>
         <w:tc>
@@ -846,8 +931,13 @@
             <w:r>
               <w:fldChar w:fldCharType="separate"/>
             </w:r>
-            <w:r>
-              <w:t>Stéphanie PAGES</w:t>
+            <w:proofErr w:type="spellStart"/>
+            <w:r>
+              <w:t>Stéphanie</w:t>
+            </w:r>
+            <w:proofErr w:type="spellEnd"/>
+            <w:r>
+              <w:t xml:space="preserve"> PAGES</w:t>
             </w:r>
             <w:r>
               <w:fldChar w:fldCharType="end"/>
@@ -871,11 +961,21 @@
             <w:pPr>
               <w:pStyle w:val="TableText"/>
             </w:pPr>
-            <w:fldSimple w:instr=" DOCPROPERTY &quot;A_Authorization_Function1&quot;  \* MERGEFORMAT ">
-              <w:r>
-                <w:t>IGV</w:t>
-              </w:r>
-            </w:fldSimple>
+            <w:r>
+              <w:fldChar w:fldCharType="begin"/>
+            </w:r>
+            <w:r>
+              <w:instrText xml:space="preserve"> DOCPROPERTY "A_Authorization_Function1"  \* MERGEFORMAT </w:instrText>
+            </w:r>
+            <w:r>
+              <w:fldChar w:fldCharType="separate"/>
+            </w:r>
+            <w:r>
+              <w:t>IGV</w:t>
+            </w:r>
+            <w:r>
+              <w:fldChar w:fldCharType="end"/>
+            </w:r>
             <w:r>
               <w:fldChar w:fldCharType="begin"/>
             </w:r>
@@ -895,11 +995,21 @@
             <w:pPr>
               <w:pStyle w:val="TableText"/>
             </w:pPr>
-            <w:fldSimple w:instr=" DOCPROPERTY &quot;A_Authorization_Date1&quot;  \* MERGEFORMAT ">
-              <w:r>
-                <w:t>23 Sep 2019</w:t>
-              </w:r>
-            </w:fldSimple>
+            <w:r>
+              <w:fldChar w:fldCharType="begin"/>
+            </w:r>
+            <w:r>
+              <w:instrText xml:space="preserve"> DOCPROPERTY "A_Authorization_Date1"  \* MERGEFORMAT </w:instrText>
+            </w:r>
+            <w:r>
+              <w:fldChar w:fldCharType="separate"/>
+            </w:r>
+            <w:r>
+              <w:t>23 Sep 2019</w:t>
+            </w:r>
+            <w:r>
+              <w:fldChar w:fldCharType="end"/>
+            </w:r>
           </w:p>
           <w:p>
             <w:pPr>
@@ -960,7 +1070,27 @@
           <w:lang w:val="en-GB"/>
         </w:rPr>
         <w:lastRenderedPageBreak/>
-        <w:t xml:space="preserve">{aircraft} </w:t>
+        <w:t>{</w:t>
+      </w:r>
+      <w:proofErr w:type="gramStart"/>
+      <w:r>
+        <w:rPr>
+          <w:b/>
+          <w:sz w:val="24"/>
+          <w:u w:val="single"/>
+          <w:lang w:val="en-GB"/>
+        </w:rPr>
+        <w:t>aircraft</w:t>
+      </w:r>
+      <w:proofErr w:type="gramEnd"/>
+      <w:r>
+        <w:rPr>
+          <w:b/>
+          <w:sz w:val="24"/>
+          <w:u w:val="single"/>
+          <w:lang w:val="en-GB"/>
+        </w:rPr>
+        <w:t xml:space="preserve">} </w:t>
       </w:r>
       <w:r>
         <w:rPr>
@@ -1125,8 +1255,6 @@
       <w:r>
         <w:t>airline}</w:t>
       </w:r>
-      <w:bookmarkStart w:id="5" w:name="_GoBack"/>
-      <w:bookmarkEnd w:id="5"/>
       <w:r>
         <w:t xml:space="preserve"> </w:t>
       </w:r>
@@ -1141,7 +1269,15 @@
         <w:jc w:val="both"/>
       </w:pPr>
       <w:r>
-        <w:t xml:space="preserve">Measured SARs are compared with those given by the </w:t>
+        <w:t xml:space="preserve">Measured SARs </w:t>
+      </w:r>
+      <w:proofErr w:type="gramStart"/>
+      <w:r>
+        <w:t>are compared</w:t>
+      </w:r>
+      <w:proofErr w:type="gramEnd"/>
+      <w:r>
+        <w:t xml:space="preserve"> with those given by the </w:t>
       </w:r>
       <w:r>
         <w:t>{aircraft}</w:t>
@@ -1156,7 +1292,15 @@
         <w:spacing w:after="240"/>
       </w:pPr>
       <w:r>
-        <w:t>Detailed results of the measured SAR are given in the attached tables.</w:t>
+        <w:t xml:space="preserve">Detailed results of the measured SAR </w:t>
+      </w:r>
+      <w:proofErr w:type="gramStart"/>
+      <w:r>
+        <w:t>are given</w:t>
+      </w:r>
+      <w:proofErr w:type="gramEnd"/>
+      <w:r>
+        <w:t xml:space="preserve"> in the attached tables.</w:t>
       </w:r>
     </w:p>
     <w:p>
@@ -1170,10 +1314,18 @@
         <w:t xml:space="preserve">{msn} </w:t>
       </w:r>
       <w:r>
-        <w:t>Flight N°</w:t>
+        <w:t>Flight N</w:t>
+      </w:r>
+      <w:proofErr w:type="gramStart"/>
+      <w:r>
+        <w:t>°</w:t>
       </w:r>
       <w:r>
-        <w:t>{flight}</w:t>
+        <w:t>{</w:t>
+      </w:r>
+      <w:proofErr w:type="gramEnd"/>
+      <w:r>
+        <w:t>flight}</w:t>
       </w:r>
     </w:p>
     <w:p>
@@ -1192,7 +1344,15 @@
         <w:t>3</w:t>
       </w:r>
       <w:r>
-        <w:t xml:space="preserve">) stabilized cruise points have been performed on Aircraft MSN </w:t>
+        <w:t xml:space="preserve">) stabilized cruise points </w:t>
+      </w:r>
+      <w:proofErr w:type="gramStart"/>
+      <w:r>
+        <w:t>have been performed</w:t>
+      </w:r>
+      <w:proofErr w:type="gramEnd"/>
+      <w:r>
+        <w:t xml:space="preserve"> on Aircraft MSN </w:t>
       </w:r>
       <w:r>
         <w:t xml:space="preserve">{msn} </w:t>
@@ -1226,7 +1386,23 @@
         <w:jc w:val="both"/>
       </w:pPr>
       <w:r>
-        <w:t>The measured Lower Heating Value (LHV) of 18,609 BTU/lb is indicated on the attached tables.</w:t>
+        <w:t>The measured Lower Heating Value (LHV) of 18,609 BTU/</w:t>
+      </w:r>
+      <w:proofErr w:type="spellStart"/>
+      <w:r>
+        <w:t>lb</w:t>
+      </w:r>
+      <w:proofErr w:type="spellEnd"/>
+      <w:r>
+        <w:t xml:space="preserve"> </w:t>
+      </w:r>
+      <w:proofErr w:type="gramStart"/>
+      <w:r>
+        <w:t>is indicated</w:t>
+      </w:r>
+      <w:proofErr w:type="gramEnd"/>
+      <w:r>
+        <w:t xml:space="preserve"> on the attached tables.</w:t>
       </w:r>
     </w:p>
     <w:p>
@@ -1235,7 +1411,15 @@
         <w:spacing w:before="0" w:after="0"/>
       </w:pPr>
       <w:r>
-        <w:t>The Aircraft was weighed before flight and recorded Fuel Used (+ APU).</w:t>
+        <w:t xml:space="preserve">The Aircraft </w:t>
+      </w:r>
+      <w:proofErr w:type="gramStart"/>
+      <w:r>
+        <w:t>was weighed</w:t>
+      </w:r>
+      <w:proofErr w:type="gramEnd"/>
+      <w:r>
+        <w:t xml:space="preserve"> before flight and recorded Fuel Used (+ APU).</w:t>
       </w:r>
     </w:p>
     <w:p>
@@ -1244,10 +1428,23 @@
         <w:spacing w:before="0" w:after="240"/>
       </w:pPr>
       <w:r>
-        <w:t xml:space="preserve">The Specific Ranges (SR) have been calculated with </w:t>
+        <w:t xml:space="preserve">The Specific Ranges (SR) </w:t>
       </w:r>
+      <w:proofErr w:type="gramStart"/>
       <w:r>
-        <w:t xml:space="preserve">massic </w:t>
+        <w:t>have been calculated</w:t>
+      </w:r>
+      <w:proofErr w:type="gramEnd"/>
+      <w:r>
+        <w:t xml:space="preserve"> with </w:t>
+      </w:r>
+      <w:proofErr w:type="spellStart"/>
+      <w:r>
+        <w:t>massic</w:t>
+      </w:r>
+      <w:proofErr w:type="spellEnd"/>
+      <w:r>
+        <w:t xml:space="preserve"> </w:t>
       </w:r>
       <w:r>
         <w:t>fuel flowmeters.</w:t>
@@ -1259,16 +1456,441 @@
         <w:spacing w:after="240"/>
       </w:pPr>
       <w:r>
-        <w:t xml:space="preserve">A summary of the results is given below. Detailed parameters are given in the attached Tables 1 to </w:t>
+        <w:t xml:space="preserve">A summary of the results </w:t>
       </w:r>
+      <w:proofErr w:type="gramStart"/>
+      <w:r>
+        <w:t>is given</w:t>
+      </w:r>
+      <w:proofErr w:type="gramEnd"/>
+      <w:r>
+        <w:t xml:space="preserve"> below. Detailed parameters are given in the attached Tables 1 to </w:t>
+      </w:r>
+      <w:proofErr w:type="gramStart"/>
       <w:r>
         <w:t>3</w:t>
       </w:r>
+      <w:proofErr w:type="gramEnd"/>
       <w:r>
         <w:t>.</w:t>
       </w:r>
     </w:p>
-    <w:p/>
+    <w:tbl>
+      <w:tblPr>
+        <w:tblStyle w:val="Grilledutableau"/>
+        <w:tblW w:w="0" w:type="auto"/>
+        <w:tblInd w:w="425" w:type="dxa"/>
+        <w:tblLayout w:type="fixed"/>
+        <w:tblLook w:val="04A0" w:firstRow="1" w:lastRow="0" w:firstColumn="1" w:lastColumn="0" w:noHBand="0" w:noVBand="1"/>
+      </w:tblPr>
+      <w:tblGrid>
+        <w:gridCol w:w="1838"/>
+        <w:gridCol w:w="2204"/>
+        <w:gridCol w:w="1499"/>
+        <w:gridCol w:w="1174"/>
+        <w:gridCol w:w="2487"/>
+      </w:tblGrid>
+      <w:tr>
+        <w:tc>
+          <w:tcPr>
+            <w:tcW w:w="1838" w:type="dxa"/>
+          </w:tcPr>
+          <w:p>
+            <w:pPr>
+              <w:pStyle w:val="Text"/>
+              <w:spacing w:after="240"/>
+              <w:ind w:left="0"/>
+              <w:jc w:val="center"/>
+              <w:rPr>
+                <w:b/>
+                <w:sz w:val="18"/>
+              </w:rPr>
+            </w:pPr>
+            <w:r>
+              <w:rPr>
+                <w:b/>
+                <w:sz w:val="18"/>
+              </w:rPr>
+              <w:t>Test no</w:t>
+            </w:r>
+          </w:p>
+        </w:tc>
+        <w:tc>
+          <w:tcPr>
+            <w:tcW w:w="2204" w:type="dxa"/>
+          </w:tcPr>
+          <w:p>
+            <w:pPr>
+              <w:pStyle w:val="Text"/>
+              <w:spacing w:after="240"/>
+              <w:ind w:left="0"/>
+              <w:jc w:val="center"/>
+              <w:rPr>
+                <w:b/>
+                <w:sz w:val="18"/>
+              </w:rPr>
+            </w:pPr>
+            <w:r>
+              <w:rPr>
+                <w:b/>
+                <w:sz w:val="18"/>
+              </w:rPr>
+              <w:t>HP (</w:t>
+            </w:r>
+            <w:proofErr w:type="spellStart"/>
+            <w:r>
+              <w:rPr>
+                <w:b/>
+                <w:sz w:val="18"/>
+              </w:rPr>
+              <w:t>ft</w:t>
+            </w:r>
+            <w:proofErr w:type="spellEnd"/>
+            <w:r>
+              <w:rPr>
+                <w:b/>
+                <w:sz w:val="18"/>
+              </w:rPr>
+              <w:t>)</w:t>
+            </w:r>
+          </w:p>
+        </w:tc>
+        <w:tc>
+          <w:tcPr>
+            <w:tcW w:w="1499" w:type="dxa"/>
+          </w:tcPr>
+          <w:p>
+            <w:pPr>
+              <w:pStyle w:val="Text"/>
+              <w:spacing w:after="240"/>
+              <w:ind w:left="0"/>
+              <w:jc w:val="center"/>
+              <w:rPr>
+                <w:b/>
+                <w:sz w:val="18"/>
+              </w:rPr>
+            </w:pPr>
+            <w:r>
+              <w:rPr>
+                <w:b/>
+                <w:sz w:val="18"/>
+              </w:rPr>
+              <w:t>W/delta (tons)</w:t>
+            </w:r>
+          </w:p>
+        </w:tc>
+        <w:tc>
+          <w:tcPr>
+            <w:tcW w:w="1174" w:type="dxa"/>
+          </w:tcPr>
+          <w:p>
+            <w:pPr>
+              <w:pStyle w:val="Text"/>
+              <w:spacing w:after="240"/>
+              <w:ind w:left="0"/>
+              <w:jc w:val="center"/>
+              <w:rPr>
+                <w:b/>
+                <w:sz w:val="18"/>
+              </w:rPr>
+            </w:pPr>
+            <w:r>
+              <w:rPr>
+                <w:b/>
+                <w:sz w:val="18"/>
+              </w:rPr>
+              <w:t>Mach</w:t>
+            </w:r>
+          </w:p>
+        </w:tc>
+        <w:tc>
+          <w:tcPr>
+            <w:tcW w:w="2487" w:type="dxa"/>
+          </w:tcPr>
+          <w:p>
+            <w:pPr>
+              <w:pStyle w:val="Text"/>
+              <w:spacing w:after="240"/>
+              <w:ind w:left="0"/>
+              <w:jc w:val="center"/>
+              <w:rPr>
+                <w:b/>
+                <w:sz w:val="18"/>
+              </w:rPr>
+            </w:pPr>
+            <w:r>
+              <w:rPr>
+                <w:b/>
+                <w:sz w:val="18"/>
+              </w:rPr>
+              <w:t>D Specific Range (%)</w:t>
+            </w:r>
+          </w:p>
+        </w:tc>
+      </w:tr>
+      <w:tr>
+        <w:tc>
+          <w:tcPr>
+            <w:tcW w:w="1838" w:type="dxa"/>
+          </w:tcPr>
+          <w:p>
+            <w:pPr>
+              <w:pStyle w:val="Text"/>
+              <w:spacing w:after="240"/>
+              <w:ind w:left="0"/>
+              <w:jc w:val="center"/>
+              <w:rPr>
+                <w:sz w:val="20"/>
+              </w:rPr>
+            </w:pPr>
+            <w:r>
+              <w:rPr>
+                <w:sz w:val="20"/>
+              </w:rPr>
+              <w:t>{#</w:t>
+            </w:r>
+            <w:proofErr w:type="spellStart"/>
+            <w:r>
+              <w:rPr>
+                <w:sz w:val="20"/>
+              </w:rPr>
+              <w:t>results_data</w:t>
+            </w:r>
+            <w:proofErr w:type="spellEnd"/>
+            <w:r>
+              <w:rPr>
+                <w:sz w:val="20"/>
+              </w:rPr>
+              <w:t>}{key_0}</w:t>
+            </w:r>
+          </w:p>
+        </w:tc>
+        <w:tc>
+          <w:tcPr>
+            <w:tcW w:w="2204" w:type="dxa"/>
+          </w:tcPr>
+          <w:p>
+            <w:pPr>
+              <w:pStyle w:val="Text"/>
+              <w:spacing w:after="240"/>
+              <w:ind w:left="0"/>
+              <w:jc w:val="center"/>
+              <w:rPr>
+                <w:sz w:val="20"/>
+              </w:rPr>
+            </w:pPr>
+            <w:r>
+              <w:rPr>
+                <w:sz w:val="20"/>
+              </w:rPr>
+              <w:t>{key_1}</w:t>
+            </w:r>
+          </w:p>
+        </w:tc>
+        <w:tc>
+          <w:tcPr>
+            <w:tcW w:w="1499" w:type="dxa"/>
+          </w:tcPr>
+          <w:p>
+            <w:pPr>
+              <w:pStyle w:val="Text"/>
+              <w:spacing w:after="240"/>
+              <w:ind w:left="0"/>
+              <w:jc w:val="center"/>
+              <w:rPr>
+                <w:sz w:val="20"/>
+              </w:rPr>
+            </w:pPr>
+            <w:r>
+              <w:rPr>
+                <w:sz w:val="20"/>
+              </w:rPr>
+              <w:t>{key_2}</w:t>
+            </w:r>
+          </w:p>
+        </w:tc>
+        <w:tc>
+          <w:tcPr>
+            <w:tcW w:w="1174" w:type="dxa"/>
+          </w:tcPr>
+          <w:p>
+            <w:pPr>
+              <w:pStyle w:val="Text"/>
+              <w:spacing w:after="240"/>
+              <w:ind w:left="0"/>
+              <w:jc w:val="center"/>
+              <w:rPr>
+                <w:sz w:val="20"/>
+              </w:rPr>
+            </w:pPr>
+            <w:r>
+              <w:rPr>
+                <w:sz w:val="20"/>
+              </w:rPr>
+              <w:t>{key_3}</w:t>
+            </w:r>
+          </w:p>
+        </w:tc>
+        <w:tc>
+          <w:tcPr>
+            <w:tcW w:w="2487" w:type="dxa"/>
+          </w:tcPr>
+          <w:p>
+            <w:pPr>
+              <w:pStyle w:val="Text"/>
+              <w:spacing w:after="240"/>
+              <w:ind w:left="0"/>
+              <w:jc w:val="center"/>
+              <w:rPr>
+                <w:sz w:val="20"/>
+              </w:rPr>
+            </w:pPr>
+            <w:r>
+              <w:rPr>
+                <w:sz w:val="20"/>
+              </w:rPr>
+              <w:t>{key_4}{/</w:t>
+            </w:r>
+            <w:proofErr w:type="spellStart"/>
+            <w:r>
+              <w:rPr>
+                <w:sz w:val="20"/>
+              </w:rPr>
+              <w:t>results_data</w:t>
+            </w:r>
+            <w:proofErr w:type="spellEnd"/>
+            <w:r>
+              <w:rPr>
+                <w:sz w:val="20"/>
+              </w:rPr>
+              <w:t>}</w:t>
+            </w:r>
+          </w:p>
+        </w:tc>
+      </w:tr>
+      <w:tr>
+        <w:tc>
+          <w:tcPr>
+            <w:tcW w:w="1838" w:type="dxa"/>
+          </w:tcPr>
+          <w:p>
+            <w:pPr>
+              <w:pStyle w:val="Text"/>
+              <w:spacing w:after="240"/>
+              <w:ind w:left="0"/>
+              <w:jc w:val="center"/>
+              <w:rPr>
+                <w:sz w:val="20"/>
+              </w:rPr>
+            </w:pPr>
+          </w:p>
+        </w:tc>
+        <w:tc>
+          <w:tcPr>
+            <w:tcW w:w="2204" w:type="dxa"/>
+          </w:tcPr>
+          <w:p>
+            <w:pPr>
+              <w:pStyle w:val="Text"/>
+              <w:spacing w:after="240"/>
+              <w:ind w:left="0"/>
+              <w:jc w:val="center"/>
+              <w:rPr>
+                <w:sz w:val="20"/>
+              </w:rPr>
+            </w:pPr>
+          </w:p>
+        </w:tc>
+        <w:tc>
+          <w:tcPr>
+            <w:tcW w:w="1499" w:type="dxa"/>
+          </w:tcPr>
+          <w:p>
+            <w:pPr>
+              <w:pStyle w:val="Text"/>
+              <w:spacing w:after="240"/>
+              <w:ind w:left="0"/>
+              <w:jc w:val="center"/>
+              <w:rPr>
+                <w:sz w:val="20"/>
+              </w:rPr>
+            </w:pPr>
+          </w:p>
+        </w:tc>
+        <w:tc>
+          <w:tcPr>
+            <w:tcW w:w="1174" w:type="dxa"/>
+          </w:tcPr>
+          <w:p>
+            <w:pPr>
+              <w:pStyle w:val="Text"/>
+              <w:spacing w:after="240"/>
+              <w:ind w:left="0"/>
+              <w:jc w:val="center"/>
+              <w:rPr>
+                <w:sz w:val="20"/>
+              </w:rPr>
+            </w:pPr>
+          </w:p>
+        </w:tc>
+        <w:tc>
+          <w:tcPr>
+            <w:tcW w:w="2487" w:type="dxa"/>
+          </w:tcPr>
+          <w:p>
+            <w:pPr>
+              <w:pStyle w:val="Text"/>
+              <w:spacing w:after="240"/>
+              <w:ind w:left="0"/>
+              <w:jc w:val="center"/>
+              <w:rPr>
+                <w:sz w:val="20"/>
+              </w:rPr>
+            </w:pPr>
+            <w:r>
+              <w:rPr>
+                <w:sz w:val="20"/>
+              </w:rPr>
+              <w:fldChar w:fldCharType="begin"/>
+            </w:r>
+            <w:r>
+              <w:rPr>
+                <w:sz w:val="20"/>
+              </w:rPr>
+              <w:instrText xml:space="preserve"> =AVERAGE(ABOVE) </w:instrText>
+            </w:r>
+            <w:r>
+              <w:rPr>
+                <w:sz w:val="20"/>
+              </w:rPr>
+              <w:fldChar w:fldCharType="separate"/>
+            </w:r>
+            <w:r>
+              <w:rPr>
+                <w:noProof/>
+                <w:sz w:val="20"/>
+              </w:rPr>
+              <w:t>0,0</w:t>
+            </w:r>
+            <w:r>
+              <w:rPr>
+                <w:sz w:val="20"/>
+              </w:rPr>
+              <w:fldChar w:fldCharType="end"/>
+            </w:r>
+          </w:p>
+        </w:tc>
+      </w:tr>
+    </w:tbl>
+    <w:p>
+      <w:pPr>
+        <w:pStyle w:val="Text"/>
+        <w:spacing w:after="240"/>
+        <w:ind w:left="0"/>
+      </w:pPr>
+      <w:bookmarkStart w:id="5" w:name="_GoBack"/>
+      <w:bookmarkEnd w:id="5"/>
+    </w:p>
     <w:sectPr>
       <w:headerReference w:type="default" r:id="rId7"/>
       <w:footerReference w:type="default" r:id="rId8"/>
@@ -1964,7 +2586,7 @@
         <w:snapToGrid w:val="0"/>
         <w:sz w:val="13"/>
       </w:rPr>
-      <w:t>2</w:t>
+      <w:t>1</w:t>
     </w:r>
     <w:r>
       <w:rPr>
@@ -3416,8 +4038,18 @@
                               <w:szCs w:val="8"/>
                               <w:lang w:val="fr-FR"/>
                             </w:rPr>
-                            <w:t>MMEL/CDL/TC deviations</w:t>
-                          </w:r>
+                            <w:t xml:space="preserve">MMEL/CDL/TC </w:t>
+                          </w:r>
+                          <w:proofErr w:type="spellStart"/>
+                          <w:r>
+                            <w:rPr>
+                              <w:sz w:val="8"/>
+                              <w:szCs w:val="8"/>
+                              <w:lang w:val="fr-FR"/>
+                            </w:rPr>
+                            <w:t>deviations</w:t>
+                          </w:r>
+                          <w:proofErr w:type="spellEnd"/>
                           <w:r>
                             <w:rPr>
                               <w:sz w:val="8"/>
@@ -3713,8 +4345,18 @@
                         <w:szCs w:val="8"/>
                         <w:lang w:val="fr-FR"/>
                       </w:rPr>
-                      <w:t>MMEL/CDL/TC deviations</w:t>
-                    </w:r>
+                      <w:t xml:space="preserve">MMEL/CDL/TC </w:t>
+                    </w:r>
+                    <w:proofErr w:type="spellStart"/>
+                    <w:r>
+                      <w:rPr>
+                        <w:sz w:val="8"/>
+                        <w:szCs w:val="8"/>
+                        <w:lang w:val="fr-FR"/>
+                      </w:rPr>
+                      <w:t>deviations</w:t>
+                    </w:r>
+                    <w:proofErr w:type="spellEnd"/>
                     <w:r>
                       <w:rPr>
                         <w:sz w:val="8"/>
@@ -6601,8 +7243,17 @@
                               <w:szCs w:val="8"/>
                             </w:rPr>
                             <w:tab/>
+                          </w:r>
+                          <w:proofErr w:type="spellStart"/>
+                          <w:r>
+                            <w:rPr>
+                              <w:rFonts w:eastAsia="MS Mincho"/>
+                              <w:sz w:val="8"/>
+                              <w:szCs w:val="8"/>
+                            </w:rPr>
                             <w:t>A_Doc_Natco</w:t>
                           </w:r>
+                          <w:proofErr w:type="spellEnd"/>
                           <w:r>
                             <w:rPr>
                               <w:rFonts w:eastAsia="MS Mincho"/>
@@ -6610,8 +7261,17 @@
                               <w:szCs w:val="8"/>
                             </w:rPr>
                             <w:tab/>
+                          </w:r>
+                          <w:proofErr w:type="spellStart"/>
+                          <w:r>
+                            <w:rPr>
+                              <w:rFonts w:eastAsia="MS Mincho"/>
+                              <w:sz w:val="8"/>
+                              <w:szCs w:val="8"/>
+                            </w:rPr>
                             <w:t>A_Natco_Code</w:t>
                           </w:r>
+                          <w:proofErr w:type="spellEnd"/>
                           <w:r>
                             <w:rPr>
                               <w:rFonts w:eastAsia="MS Mincho"/>
@@ -6619,8 +7279,17 @@
                               <w:szCs w:val="8"/>
                             </w:rPr>
                             <w:tab/>
+                          </w:r>
+                          <w:proofErr w:type="spellStart"/>
+                          <w:r>
+                            <w:rPr>
+                              <w:rFonts w:eastAsia="MS Mincho"/>
+                              <w:sz w:val="8"/>
+                              <w:szCs w:val="8"/>
+                            </w:rPr>
                             <w:t>A_Doc_Copyright_Footer</w:t>
                           </w:r>
+                          <w:proofErr w:type="spellEnd"/>
                           <w:r>
                             <w:rPr>
                               <w:rFonts w:eastAsia="MS Mincho"/>
@@ -6989,7 +7658,27 @@
                               <w:lang w:val="fr-FR"/>
                             </w:rPr>
                             <w:tab/>
-                            <w:t>SIÈGE SOCIAL:¤316 ROUTE DE BAYONNE¤31060 TOULOUSE CEDEX 03, FRANCE¤PHONE +33 (0)5 61 93 55 55</w:t>
+                            <w:t xml:space="preserve">SIÈGE </w:t>
+                          </w:r>
+                          <w:proofErr w:type="gramStart"/>
+                          <w:r>
+                            <w:rPr>
+                              <w:rFonts w:eastAsia="MS Mincho"/>
+                              <w:sz w:val="8"/>
+                              <w:szCs w:val="8"/>
+                              <w:lang w:val="fr-FR"/>
+                            </w:rPr>
+                            <w:t>SOCIAL:¤</w:t>
+                          </w:r>
+                          <w:proofErr w:type="gramEnd"/>
+                          <w:r>
+                            <w:rPr>
+                              <w:rFonts w:eastAsia="MS Mincho"/>
+                              <w:sz w:val="8"/>
+                              <w:szCs w:val="8"/>
+                              <w:lang w:val="fr-FR"/>
+                            </w:rPr>
+                            <w:t>316 ROUTE DE BAYONNE¤31060 TOULOUSE CEDEX 03, FRANCE¤PHONE +33 (0)5 61 93 55 55</w:t>
                           </w:r>
                           <w:r>
                             <w:rPr>
@@ -7027,8 +7716,19 @@
                               <w:szCs w:val="8"/>
                               <w:lang w:val="fr-FR"/>
                             </w:rPr>
-                            <w:t>A-D   Airbus Deutschland</w:t>
-                          </w:r>
+                            <w:t xml:space="preserve">A-D   Airbus </w:t>
+                          </w:r>
+                          <w:proofErr w:type="spellStart"/>
+                          <w:r>
+                            <w:rPr>
+                              <w:rFonts w:eastAsia="MS Mincho"/>
+                              <w:sz w:val="8"/>
+                              <w:szCs w:val="8"/>
+                              <w:lang w:val="fr-FR"/>
+                            </w:rPr>
+                            <w:t>Deutschland</w:t>
+                          </w:r>
+                          <w:proofErr w:type="spellEnd"/>
                           <w:r>
                             <w:rPr>
                               <w:rFonts w:eastAsia="MS Mincho"/>
@@ -7057,8 +7757,19 @@
                               <w:lang w:val="fr-FR"/>
                             </w:rPr>
                             <w:tab/>
-                            <w:t>AIRBUS OPERATIONS GmbH</w:t>
-                          </w:r>
+                            <w:t xml:space="preserve">AIRBUS OPERATIONS </w:t>
+                          </w:r>
+                          <w:proofErr w:type="spellStart"/>
+                          <w:r>
+                            <w:rPr>
+                              <w:rFonts w:eastAsia="MS Mincho"/>
+                              <w:sz w:val="8"/>
+                              <w:szCs w:val="8"/>
+                              <w:lang w:val="fr-FR"/>
+                            </w:rPr>
+                            <w:t>GmbH</w:t>
+                          </w:r>
+                          <w:proofErr w:type="spellEnd"/>
                           <w:r>
                             <w:rPr>
                               <w:rFonts w:eastAsia="MS Mincho"/>
@@ -7086,7 +7797,26 @@
                               <w:lang w:val="fr-FR"/>
                             </w:rPr>
                             <w:tab/>
-                            <w:t>BANKVERBINDUNGEN:¤DEUTSCHE BANK AG, HAMBURG¤KTO. 024850000, BLZ 200 700 00¤SWIFT/BIC DEUTDEHH¤IBAN DE62200700000024850000¤</w:t>
+                          </w:r>
+                          <w:proofErr w:type="gramStart"/>
+                          <w:r>
+                            <w:rPr>
+                              <w:rFonts w:eastAsia="MS Mincho"/>
+                              <w:sz w:val="8"/>
+                              <w:szCs w:val="8"/>
+                              <w:lang w:val="fr-FR"/>
+                            </w:rPr>
+                            <w:t>BANKVERBINDUNGEN:¤</w:t>
+                          </w:r>
+                          <w:proofErr w:type="gramEnd"/>
+                          <w:r>
+                            <w:rPr>
+                              <w:rFonts w:eastAsia="MS Mincho"/>
+                              <w:sz w:val="8"/>
+                              <w:szCs w:val="8"/>
+                              <w:lang w:val="fr-FR"/>
+                            </w:rPr>
+                            <w:t>DEUTSCHE BANK AG, HAMBURG¤KTO. 024850000, BLZ 200 700 00¤SWIFT/BIC DEUTDEHH¤IBAN DE62200700000024850000¤</w:t>
                           </w:r>
                           <w:r>
                             <w:rPr>
@@ -7134,7 +7864,27 @@
                               <w:szCs w:val="8"/>
                               <w:lang w:val="fr-FR"/>
                             </w:rPr>
-                            <w:t xml:space="preserve"> GMBH¤SITZ DER GESELLSCHAFT: HAMBURG¤REGISTERGERICHT:¤AMTSGERICHT HAMBURG HRB 43527¤VORSITZENDER DES AUFSICHT</w:t>
+                            <w:t xml:space="preserve"> GMBH¤SITZ DER GESELLSCHAFT: HAMBURG¤</w:t>
+                          </w:r>
+                          <w:proofErr w:type="gramStart"/>
+                          <w:r>
+                            <w:rPr>
+                              <w:rFonts w:eastAsia="MS Mincho"/>
+                              <w:sz w:val="8"/>
+                              <w:szCs w:val="8"/>
+                              <w:lang w:val="fr-FR"/>
+                            </w:rPr>
+                            <w:t>REGISTERGERICHT:¤</w:t>
+                          </w:r>
+                          <w:proofErr w:type="gramEnd"/>
+                          <w:r>
+                            <w:rPr>
+                              <w:rFonts w:eastAsia="MS Mincho"/>
+                              <w:sz w:val="8"/>
+                              <w:szCs w:val="8"/>
+                              <w:lang w:val="fr-FR"/>
+                            </w:rPr>
+                            <w:t>AMTSGERICHT HAMBURG HRB 43527¤VORSITZENDER DES AUFSICHT</w:t>
                           </w:r>
                           <w:r>
                             <w:rPr>
@@ -7211,8 +7961,19 @@
                               <w:szCs w:val="8"/>
                               <w:lang w:val="es-ES"/>
                             </w:rPr>
-                            <w:t>A-E   Airbus Espana</w:t>
-                          </w:r>
+                            <w:t xml:space="preserve">A-E   Airbus </w:t>
+                          </w:r>
+                          <w:proofErr w:type="spellStart"/>
+                          <w:r>
+                            <w:rPr>
+                              <w:rFonts w:eastAsia="MS Mincho"/>
+                              <w:sz w:val="8"/>
+                              <w:szCs w:val="8"/>
+                              <w:lang w:val="es-ES"/>
+                            </w:rPr>
+                            <w:t>Espana</w:t>
+                          </w:r>
+                          <w:proofErr w:type="spellEnd"/>
                           <w:r>
                             <w:rPr>
                               <w:rFonts w:eastAsia="MS Mincho"/>
@@ -7307,7 +8068,27 @@
                               <w:lang w:val="es-ES"/>
                             </w:rPr>
                             <w:tab/>
-                            <w:t>¤FOLIO 1 - HOJA M279.526¤C.I.F.B -82875055</w:t>
+                            <w:t>¤FOLIO 1 - HOJA M</w:t>
+                          </w:r>
+                          <w:proofErr w:type="gramStart"/>
+                          <w:r>
+                            <w:rPr>
+                              <w:rFonts w:eastAsia="MS Mincho"/>
+                              <w:sz w:val="8"/>
+                              <w:szCs w:val="8"/>
+                              <w:lang w:val="es-ES"/>
+                            </w:rPr>
+                            <w:t>279.526¤C.I</w:t>
+                          </w:r>
+                          <w:proofErr w:type="gramEnd"/>
+                          <w:r>
+                            <w:rPr>
+                              <w:rFonts w:eastAsia="MS Mincho"/>
+                              <w:sz w:val="8"/>
+                              <w:szCs w:val="8"/>
+                              <w:lang w:val="es-ES"/>
+                            </w:rPr>
+                            <w:t>.F.B -82875055</w:t>
                           </w:r>
                           <w:r>
                             <w:rPr>
@@ -7362,7 +8143,25 @@
                               <w:sz w:val="8"/>
                               <w:szCs w:val="8"/>
                             </w:rPr>
-                            <w:t>A-UK  Airbus UK</w:t>
+                            <w:t>A-</w:t>
+                          </w:r>
+                          <w:proofErr w:type="gramStart"/>
+                          <w:r>
+                            <w:rPr>
+                              <w:rFonts w:eastAsia="MS Mincho"/>
+                              <w:sz w:val="8"/>
+                              <w:szCs w:val="8"/>
+                            </w:rPr>
+                            <w:t>UK  Airbus</w:t>
+                          </w:r>
+                          <w:proofErr w:type="gramEnd"/>
+                          <w:r>
+                            <w:rPr>
+                              <w:rFonts w:eastAsia="MS Mincho"/>
+                              <w:sz w:val="8"/>
+                              <w:szCs w:val="8"/>
+                            </w:rPr>
+                            <w:t xml:space="preserve"> UK</w:t>
                           </w:r>
                           <w:r>
                             <w:rPr>
@@ -7493,8 +8292,17 @@
                               <w:szCs w:val="8"/>
                             </w:rPr>
                             <w:tab/>
+                          </w:r>
+                          <w:proofErr w:type="spellStart"/>
+                          <w:r>
+                            <w:rPr>
+                              <w:rFonts w:eastAsia="MS Mincho"/>
+                              <w:sz w:val="8"/>
+                              <w:szCs w:val="8"/>
+                            </w:rPr>
                             <w:t>V_Export_Control_Id</w:t>
                           </w:r>
+                          <w:proofErr w:type="spellEnd"/>
                           <w:r>
                             <w:rPr>
                               <w:rFonts w:eastAsia="MS Mincho"/>
@@ -7617,8 +8425,17 @@
                               <w:szCs w:val="8"/>
                             </w:rPr>
                             <w:tab/>
+                          </w:r>
+                          <w:proofErr w:type="gramStart"/>
+                          <w:r>
+                            <w:rPr>
+                              <w:rFonts w:eastAsia="MS Mincho"/>
+                              <w:sz w:val="8"/>
+                              <w:szCs w:val="8"/>
+                            </w:rPr>
                             <w:t>3</w:t>
                           </w:r>
+                          <w:proofErr w:type="gramEnd"/>
                           <w:r>
                             <w:rPr>
                               <w:rFonts w:eastAsia="MS Mincho"/>
@@ -7635,7 +8452,25 @@
                               <w:szCs w:val="8"/>
                             </w:rPr>
                             <w:tab/>
-                            <w:t xml:space="preserve"> It may only be exported or its contents may only be divulged under the constraints set forth in the relevant export license.</w:t>
+                            <w:t xml:space="preserve"> It </w:t>
+                          </w:r>
+                          <w:proofErr w:type="gramStart"/>
+                          <w:r>
+                            <w:rPr>
+                              <w:rFonts w:eastAsia="MS Mincho"/>
+                              <w:sz w:val="8"/>
+                              <w:szCs w:val="8"/>
+                            </w:rPr>
+                            <w:t>may only be exported</w:t>
+                          </w:r>
+                          <w:proofErr w:type="gramEnd"/>
+                          <w:r>
+                            <w:rPr>
+                              <w:rFonts w:eastAsia="MS Mincho"/>
+                              <w:sz w:val="8"/>
+                              <w:szCs w:val="8"/>
+                            </w:rPr>
+                            <w:t xml:space="preserve"> or its contents may only be divulged under the constraints set forth in the relevant export license.</w:t>
                           </w:r>
                           <w:r>
                             <w:rPr>
@@ -7644,7 +8479,25 @@
                               <w:szCs w:val="8"/>
                             </w:rPr>
                             <w:tab/>
-                            <w:t xml:space="preserve"> In case of any doubt please consult your local export controller.</w:t>
+                            <w:t xml:space="preserve"> In case of any </w:t>
+                          </w:r>
+                          <w:proofErr w:type="gramStart"/>
+                          <w:r>
+                            <w:rPr>
+                              <w:rFonts w:eastAsia="MS Mincho"/>
+                              <w:sz w:val="8"/>
+                              <w:szCs w:val="8"/>
+                            </w:rPr>
+                            <w:t>doubt</w:t>
+                          </w:r>
+                          <w:proofErr w:type="gramEnd"/>
+                          <w:r>
+                            <w:rPr>
+                              <w:rFonts w:eastAsia="MS Mincho"/>
+                              <w:sz w:val="8"/>
+                              <w:szCs w:val="8"/>
+                            </w:rPr>
+                            <w:t xml:space="preserve"> please consult your local export controller.</w:t>
                           </w:r>
                           <w:r>
                             <w:rPr>
@@ -7653,7 +8506,43 @@
                               <w:szCs w:val="8"/>
                             </w:rPr>
                             <w:tab/>
-                            <w:t xml:space="preserve"> This document is being exported under the Open General Export Licence (Technology for Military Goods).</w:t>
+                            <w:t xml:space="preserve"> This document </w:t>
+                          </w:r>
+                          <w:proofErr w:type="gramStart"/>
+                          <w:r>
+                            <w:rPr>
+                              <w:rFonts w:eastAsia="MS Mincho"/>
+                              <w:sz w:val="8"/>
+                              <w:szCs w:val="8"/>
+                            </w:rPr>
+                            <w:t>is being exported</w:t>
+                          </w:r>
+                          <w:proofErr w:type="gramEnd"/>
+                          <w:r>
+                            <w:rPr>
+                              <w:rFonts w:eastAsia="MS Mincho"/>
+                              <w:sz w:val="8"/>
+                              <w:szCs w:val="8"/>
+                            </w:rPr>
+                            <w:t xml:space="preserve"> under the Open General Export </w:t>
+                          </w:r>
+                          <w:proofErr w:type="spellStart"/>
+                          <w:r>
+                            <w:rPr>
+                              <w:rFonts w:eastAsia="MS Mincho"/>
+                              <w:sz w:val="8"/>
+                              <w:szCs w:val="8"/>
+                            </w:rPr>
+                            <w:t>Licence</w:t>
+                          </w:r>
+                          <w:proofErr w:type="spellEnd"/>
+                          <w:r>
+                            <w:rPr>
+                              <w:rFonts w:eastAsia="MS Mincho"/>
+                              <w:sz w:val="8"/>
+                              <w:szCs w:val="8"/>
+                            </w:rPr>
+                            <w:t xml:space="preserve"> (Technology for Military Goods).</w:t>
                           </w:r>
                         </w:p>
                         <w:p>
@@ -7688,7 +8577,25 @@
                               <w:szCs w:val="8"/>
                             </w:rPr>
                             <w:tab/>
-                            <w:t>¤This document contains technical data subject to military export control regulations.</w:t>
+                            <w:t>¤</w:t>
+                          </w:r>
+                          <w:proofErr w:type="gramStart"/>
+                          <w:r>
+                            <w:rPr>
+                              <w:rFonts w:eastAsia="MS Mincho"/>
+                              <w:sz w:val="8"/>
+                              <w:szCs w:val="8"/>
+                            </w:rPr>
+                            <w:t>This</w:t>
+                          </w:r>
+                          <w:proofErr w:type="gramEnd"/>
+                          <w:r>
+                            <w:rPr>
+                              <w:rFonts w:eastAsia="MS Mincho"/>
+                              <w:sz w:val="8"/>
+                              <w:szCs w:val="8"/>
+                            </w:rPr>
+                            <w:t xml:space="preserve"> document contains technical data subject to military export control regulations.</w:t>
                           </w:r>
                           <w:r>
                             <w:rPr>
@@ -7697,7 +8604,25 @@
                               <w:szCs w:val="8"/>
                             </w:rPr>
                             <w:tab/>
-                            <w:t xml:space="preserve"> It may only be exported or its contents may only be divulged under the constraints set forth in the relevant export license.</w:t>
+                            <w:t xml:space="preserve"> It </w:t>
+                          </w:r>
+                          <w:proofErr w:type="gramStart"/>
+                          <w:r>
+                            <w:rPr>
+                              <w:rFonts w:eastAsia="MS Mincho"/>
+                              <w:sz w:val="8"/>
+                              <w:szCs w:val="8"/>
+                            </w:rPr>
+                            <w:t>may only be exported</w:t>
+                          </w:r>
+                          <w:proofErr w:type="gramEnd"/>
+                          <w:r>
+                            <w:rPr>
+                              <w:rFonts w:eastAsia="MS Mincho"/>
+                              <w:sz w:val="8"/>
+                              <w:szCs w:val="8"/>
+                            </w:rPr>
+                            <w:t xml:space="preserve"> or its contents may only be divulged under the constraints set forth in the relevant export license.</w:t>
                           </w:r>
                           <w:r>
                             <w:rPr>
@@ -7706,7 +8631,25 @@
                               <w:szCs w:val="8"/>
                             </w:rPr>
                             <w:tab/>
-                            <w:t xml:space="preserve"> In case of any doubt please consult your local export controller.</w:t>
+                            <w:t xml:space="preserve"> In case of any </w:t>
+                          </w:r>
+                          <w:proofErr w:type="gramStart"/>
+                          <w:r>
+                            <w:rPr>
+                              <w:rFonts w:eastAsia="MS Mincho"/>
+                              <w:sz w:val="8"/>
+                              <w:szCs w:val="8"/>
+                            </w:rPr>
+                            <w:t>doubt</w:t>
+                          </w:r>
+                          <w:proofErr w:type="gramEnd"/>
+                          <w:r>
+                            <w:rPr>
+                              <w:rFonts w:eastAsia="MS Mincho"/>
+                              <w:sz w:val="8"/>
+                              <w:szCs w:val="8"/>
+                            </w:rPr>
+                            <w:t xml:space="preserve"> please consult your local export controller.</w:t>
                           </w:r>
                           <w:r>
                             <w:rPr>
@@ -7750,7 +8693,25 @@
                               <w:szCs w:val="8"/>
                             </w:rPr>
                             <w:tab/>
-                            <w:t>¤This document contains technical data subject to dual use export control regulations.</w:t>
+                            <w:t>¤</w:t>
+                          </w:r>
+                          <w:proofErr w:type="gramStart"/>
+                          <w:r>
+                            <w:rPr>
+                              <w:rFonts w:eastAsia="MS Mincho"/>
+                              <w:sz w:val="8"/>
+                              <w:szCs w:val="8"/>
+                            </w:rPr>
+                            <w:t>This</w:t>
+                          </w:r>
+                          <w:proofErr w:type="gramEnd"/>
+                          <w:r>
+                            <w:rPr>
+                              <w:rFonts w:eastAsia="MS Mincho"/>
+                              <w:sz w:val="8"/>
+                              <w:szCs w:val="8"/>
+                            </w:rPr>
+                            <w:t xml:space="preserve"> document contains technical data subject to dual use export control regulations.</w:t>
                           </w:r>
                           <w:r>
                             <w:rPr>
@@ -7768,7 +8729,25 @@
                               <w:szCs w:val="8"/>
                             </w:rPr>
                             <w:tab/>
-                            <w:t xml:space="preserve"> respectively regulation. In case of any doubt please consult your local export controller.</w:t>
+                            <w:t xml:space="preserve"> respectively regulation. In case of any </w:t>
+                          </w:r>
+                          <w:proofErr w:type="gramStart"/>
+                          <w:r>
+                            <w:rPr>
+                              <w:rFonts w:eastAsia="MS Mincho"/>
+                              <w:sz w:val="8"/>
+                              <w:szCs w:val="8"/>
+                            </w:rPr>
+                            <w:t>doubt</w:t>
+                          </w:r>
+                          <w:proofErr w:type="gramEnd"/>
+                          <w:r>
+                            <w:rPr>
+                              <w:rFonts w:eastAsia="MS Mincho"/>
+                              <w:sz w:val="8"/>
+                              <w:szCs w:val="8"/>
+                            </w:rPr>
+                            <w:t xml:space="preserve"> please consult your local export controller.</w:t>
                           </w:r>
                           <w:r>
                             <w:rPr>
@@ -7841,8 +8820,17 @@
                               <w:szCs w:val="8"/>
                             </w:rPr>
                             <w:tab/>
+                          </w:r>
+                          <w:proofErr w:type="spellStart"/>
+                          <w:r>
+                            <w:rPr>
+                              <w:rFonts w:eastAsia="MS Mincho"/>
+                              <w:sz w:val="8"/>
+                              <w:szCs w:val="8"/>
+                            </w:rPr>
                             <w:t>R_UpdateType</w:t>
                           </w:r>
+                          <w:proofErr w:type="spellEnd"/>
                           <w:r>
                             <w:rPr>
                               <w:rFonts w:eastAsia="MS Mincho"/>
@@ -7850,8 +8838,17 @@
                               <w:szCs w:val="8"/>
                             </w:rPr>
                             <w:tab/>
+                          </w:r>
+                          <w:proofErr w:type="spellStart"/>
+                          <w:r>
+                            <w:rPr>
+                              <w:rFonts w:eastAsia="MS Mincho"/>
+                              <w:sz w:val="8"/>
+                              <w:szCs w:val="8"/>
+                            </w:rPr>
                             <w:t>R_UpdateTypeMult</w:t>
                           </w:r>
+                          <w:proofErr w:type="spellEnd"/>
                           <w:r>
                             <w:rPr>
                               <w:rFonts w:eastAsia="MS Mincho"/>
@@ -7859,8 +8856,17 @@
                               <w:szCs w:val="8"/>
                             </w:rPr>
                             <w:tab/>
+                          </w:r>
+                          <w:proofErr w:type="spellStart"/>
+                          <w:r>
+                            <w:rPr>
+                              <w:rFonts w:eastAsia="MS Mincho"/>
+                              <w:sz w:val="8"/>
+                              <w:szCs w:val="8"/>
+                            </w:rPr>
                             <w:t>R_PromptUpdate</w:t>
                           </w:r>
+                          <w:proofErr w:type="spellEnd"/>
                         </w:p>
                         <w:p>
                           <w:pPr>
@@ -7976,8 +8982,17 @@
                               <w:szCs w:val="8"/>
                             </w:rPr>
                             <w:tab/>
+                          </w:r>
+                          <w:proofErr w:type="spellStart"/>
+                          <w:r>
+                            <w:rPr>
+                              <w:rFonts w:eastAsia="MS Mincho"/>
+                              <w:sz w:val="8"/>
+                              <w:szCs w:val="8"/>
+                            </w:rPr>
                             <w:t>ww</w:t>
                           </w:r>
+                          <w:proofErr w:type="spellEnd"/>
                           <w:r>
                             <w:rPr>
                               <w:rFonts w:eastAsia="MS Mincho"/>
@@ -8186,8 +9201,17 @@
                         <w:szCs w:val="8"/>
                       </w:rPr>
                       <w:tab/>
+                    </w:r>
+                    <w:proofErr w:type="spellStart"/>
+                    <w:r>
+                      <w:rPr>
+                        <w:rFonts w:eastAsia="MS Mincho"/>
+                        <w:sz w:val="8"/>
+                        <w:szCs w:val="8"/>
+                      </w:rPr>
                       <w:t>A_Doc_Natco</w:t>
                     </w:r>
+                    <w:proofErr w:type="spellEnd"/>
                     <w:r>
                       <w:rPr>
                         <w:rFonts w:eastAsia="MS Mincho"/>
@@ -8195,8 +9219,17 @@
                         <w:szCs w:val="8"/>
                       </w:rPr>
                       <w:tab/>
+                    </w:r>
+                    <w:proofErr w:type="spellStart"/>
+                    <w:r>
+                      <w:rPr>
+                        <w:rFonts w:eastAsia="MS Mincho"/>
+                        <w:sz w:val="8"/>
+                        <w:szCs w:val="8"/>
+                      </w:rPr>
                       <w:t>A_Natco_Code</w:t>
                     </w:r>
+                    <w:proofErr w:type="spellEnd"/>
                     <w:r>
                       <w:rPr>
                         <w:rFonts w:eastAsia="MS Mincho"/>
@@ -8204,8 +9237,17 @@
                         <w:szCs w:val="8"/>
                       </w:rPr>
                       <w:tab/>
+                    </w:r>
+                    <w:proofErr w:type="spellStart"/>
+                    <w:r>
+                      <w:rPr>
+                        <w:rFonts w:eastAsia="MS Mincho"/>
+                        <w:sz w:val="8"/>
+                        <w:szCs w:val="8"/>
+                      </w:rPr>
                       <w:t>A_Doc_Copyright_Footer</w:t>
                     </w:r>
+                    <w:proofErr w:type="spellEnd"/>
                     <w:r>
                       <w:rPr>
                         <w:rFonts w:eastAsia="MS Mincho"/>
@@ -8574,7 +9616,27 @@
                         <w:lang w:val="fr-FR"/>
                       </w:rPr>
                       <w:tab/>
-                      <w:t>SIÈGE SOCIAL:¤316 ROUTE DE BAYONNE¤31060 TOULOUSE CEDEX 03, FRANCE¤PHONE +33 (0)5 61 93 55 55</w:t>
+                      <w:t xml:space="preserve">SIÈGE </w:t>
+                    </w:r>
+                    <w:proofErr w:type="gramStart"/>
+                    <w:r>
+                      <w:rPr>
+                        <w:rFonts w:eastAsia="MS Mincho"/>
+                        <w:sz w:val="8"/>
+                        <w:szCs w:val="8"/>
+                        <w:lang w:val="fr-FR"/>
+                      </w:rPr>
+                      <w:t>SOCIAL:¤</w:t>
+                    </w:r>
+                    <w:proofErr w:type="gramEnd"/>
+                    <w:r>
+                      <w:rPr>
+                        <w:rFonts w:eastAsia="MS Mincho"/>
+                        <w:sz w:val="8"/>
+                        <w:szCs w:val="8"/>
+                        <w:lang w:val="fr-FR"/>
+                      </w:rPr>
+                      <w:t>316 ROUTE DE BAYONNE¤31060 TOULOUSE CEDEX 03, FRANCE¤PHONE +33 (0)5 61 93 55 55</w:t>
                     </w:r>
                     <w:r>
                       <w:rPr>
@@ -8612,8 +9674,19 @@
                         <w:szCs w:val="8"/>
                         <w:lang w:val="fr-FR"/>
                       </w:rPr>
-                      <w:t>A-D   Airbus Deutschland</w:t>
-                    </w:r>
+                      <w:t xml:space="preserve">A-D   Airbus </w:t>
+                    </w:r>
+                    <w:proofErr w:type="spellStart"/>
+                    <w:r>
+                      <w:rPr>
+                        <w:rFonts w:eastAsia="MS Mincho"/>
+                        <w:sz w:val="8"/>
+                        <w:szCs w:val="8"/>
+                        <w:lang w:val="fr-FR"/>
+                      </w:rPr>
+                      <w:t>Deutschland</w:t>
+                    </w:r>
+                    <w:proofErr w:type="spellEnd"/>
                     <w:r>
                       <w:rPr>
                         <w:rFonts w:eastAsia="MS Mincho"/>
@@ -8642,8 +9715,19 @@
                         <w:lang w:val="fr-FR"/>
                       </w:rPr>
                       <w:tab/>
-                      <w:t>AIRBUS OPERATIONS GmbH</w:t>
-                    </w:r>
+                      <w:t xml:space="preserve">AIRBUS OPERATIONS </w:t>
+                    </w:r>
+                    <w:proofErr w:type="spellStart"/>
+                    <w:r>
+                      <w:rPr>
+                        <w:rFonts w:eastAsia="MS Mincho"/>
+                        <w:sz w:val="8"/>
+                        <w:szCs w:val="8"/>
+                        <w:lang w:val="fr-FR"/>
+                      </w:rPr>
+                      <w:t>GmbH</w:t>
+                    </w:r>
+                    <w:proofErr w:type="spellEnd"/>
                     <w:r>
                       <w:rPr>
                         <w:rFonts w:eastAsia="MS Mincho"/>
@@ -8671,7 +9755,26 @@
                         <w:lang w:val="fr-FR"/>
                       </w:rPr>
                       <w:tab/>
-                      <w:t>BANKVERBINDUNGEN:¤DEUTSCHE BANK AG, HAMBURG¤KTO. 024850000, BLZ 200 700 00¤SWIFT/BIC DEUTDEHH¤IBAN DE62200700000024850000¤</w:t>
+                    </w:r>
+                    <w:proofErr w:type="gramStart"/>
+                    <w:r>
+                      <w:rPr>
+                        <w:rFonts w:eastAsia="MS Mincho"/>
+                        <w:sz w:val="8"/>
+                        <w:szCs w:val="8"/>
+                        <w:lang w:val="fr-FR"/>
+                      </w:rPr>
+                      <w:t>BANKVERBINDUNGEN:¤</w:t>
+                    </w:r>
+                    <w:proofErr w:type="gramEnd"/>
+                    <w:r>
+                      <w:rPr>
+                        <w:rFonts w:eastAsia="MS Mincho"/>
+                        <w:sz w:val="8"/>
+                        <w:szCs w:val="8"/>
+                        <w:lang w:val="fr-FR"/>
+                      </w:rPr>
+                      <w:t>DEUTSCHE BANK AG, HAMBURG¤KTO. 024850000, BLZ 200 700 00¤SWIFT/BIC DEUTDEHH¤IBAN DE62200700000024850000¤</w:t>
                     </w:r>
                     <w:r>
                       <w:rPr>
@@ -8719,7 +9822,27 @@
                         <w:szCs w:val="8"/>
                         <w:lang w:val="fr-FR"/>
                       </w:rPr>
-                      <w:t xml:space="preserve"> GMBH¤SITZ DER GESELLSCHAFT: HAMBURG¤REGISTERGERICHT:¤AMTSGERICHT HAMBURG HRB 43527¤VORSITZENDER DES AUFSICHT</w:t>
+                      <w:t xml:space="preserve"> GMBH¤SITZ DER GESELLSCHAFT: HAMBURG¤</w:t>
+                    </w:r>
+                    <w:proofErr w:type="gramStart"/>
+                    <w:r>
+                      <w:rPr>
+                        <w:rFonts w:eastAsia="MS Mincho"/>
+                        <w:sz w:val="8"/>
+                        <w:szCs w:val="8"/>
+                        <w:lang w:val="fr-FR"/>
+                      </w:rPr>
+                      <w:t>REGISTERGERICHT:¤</w:t>
+                    </w:r>
+                    <w:proofErr w:type="gramEnd"/>
+                    <w:r>
+                      <w:rPr>
+                        <w:rFonts w:eastAsia="MS Mincho"/>
+                        <w:sz w:val="8"/>
+                        <w:szCs w:val="8"/>
+                        <w:lang w:val="fr-FR"/>
+                      </w:rPr>
+                      <w:t>AMTSGERICHT HAMBURG HRB 43527¤VORSITZENDER DES AUFSICHT</w:t>
                     </w:r>
                     <w:r>
                       <w:rPr>
@@ -8796,8 +9919,19 @@
                         <w:szCs w:val="8"/>
                         <w:lang w:val="es-ES"/>
                       </w:rPr>
-                      <w:t>A-E   Airbus Espana</w:t>
-                    </w:r>
+                      <w:t xml:space="preserve">A-E   Airbus </w:t>
+                    </w:r>
+                    <w:proofErr w:type="spellStart"/>
+                    <w:r>
+                      <w:rPr>
+                        <w:rFonts w:eastAsia="MS Mincho"/>
+                        <w:sz w:val="8"/>
+                        <w:szCs w:val="8"/>
+                        <w:lang w:val="es-ES"/>
+                      </w:rPr>
+                      <w:t>Espana</w:t>
+                    </w:r>
+                    <w:proofErr w:type="spellEnd"/>
                     <w:r>
                       <w:rPr>
                         <w:rFonts w:eastAsia="MS Mincho"/>
@@ -8892,7 +10026,27 @@
                         <w:lang w:val="es-ES"/>
                       </w:rPr>
                       <w:tab/>
-                      <w:t>¤FOLIO 1 - HOJA M279.526¤C.I.F.B -82875055</w:t>
+                      <w:t>¤FOLIO 1 - HOJA M</w:t>
+                    </w:r>
+                    <w:proofErr w:type="gramStart"/>
+                    <w:r>
+                      <w:rPr>
+                        <w:rFonts w:eastAsia="MS Mincho"/>
+                        <w:sz w:val="8"/>
+                        <w:szCs w:val="8"/>
+                        <w:lang w:val="es-ES"/>
+                      </w:rPr>
+                      <w:t>279.526¤C.I</w:t>
+                    </w:r>
+                    <w:proofErr w:type="gramEnd"/>
+                    <w:r>
+                      <w:rPr>
+                        <w:rFonts w:eastAsia="MS Mincho"/>
+                        <w:sz w:val="8"/>
+                        <w:szCs w:val="8"/>
+                        <w:lang w:val="es-ES"/>
+                      </w:rPr>
+                      <w:t>.F.B -82875055</w:t>
                     </w:r>
                     <w:r>
                       <w:rPr>
@@ -8947,7 +10101,25 @@
                         <w:sz w:val="8"/>
                         <w:szCs w:val="8"/>
                       </w:rPr>
-                      <w:t>A-UK  Airbus UK</w:t>
+                      <w:t>A-</w:t>
+                    </w:r>
+                    <w:proofErr w:type="gramStart"/>
+                    <w:r>
+                      <w:rPr>
+                        <w:rFonts w:eastAsia="MS Mincho"/>
+                        <w:sz w:val="8"/>
+                        <w:szCs w:val="8"/>
+                      </w:rPr>
+                      <w:t>UK  Airbus</w:t>
+                    </w:r>
+                    <w:proofErr w:type="gramEnd"/>
+                    <w:r>
+                      <w:rPr>
+                        <w:rFonts w:eastAsia="MS Mincho"/>
+                        <w:sz w:val="8"/>
+                        <w:szCs w:val="8"/>
+                      </w:rPr>
+                      <w:t xml:space="preserve"> UK</w:t>
                     </w:r>
                     <w:r>
                       <w:rPr>
@@ -9078,8 +10250,17 @@
                         <w:szCs w:val="8"/>
                       </w:rPr>
                       <w:tab/>
+                    </w:r>
+                    <w:proofErr w:type="spellStart"/>
+                    <w:r>
+                      <w:rPr>
+                        <w:rFonts w:eastAsia="MS Mincho"/>
+                        <w:sz w:val="8"/>
+                        <w:szCs w:val="8"/>
+                      </w:rPr>
                       <w:t>V_Export_Control_Id</w:t>
                     </w:r>
+                    <w:proofErr w:type="spellEnd"/>
                     <w:r>
                       <w:rPr>
                         <w:rFonts w:eastAsia="MS Mincho"/>
@@ -9202,8 +10383,17 @@
                         <w:szCs w:val="8"/>
                       </w:rPr>
                       <w:tab/>
+                    </w:r>
+                    <w:proofErr w:type="gramStart"/>
+                    <w:r>
+                      <w:rPr>
+                        <w:rFonts w:eastAsia="MS Mincho"/>
+                        <w:sz w:val="8"/>
+                        <w:szCs w:val="8"/>
+                      </w:rPr>
                       <w:t>3</w:t>
                     </w:r>
+                    <w:proofErr w:type="gramEnd"/>
                     <w:r>
                       <w:rPr>
                         <w:rFonts w:eastAsia="MS Mincho"/>
@@ -9220,7 +10410,25 @@
                         <w:szCs w:val="8"/>
                       </w:rPr>
                       <w:tab/>
-                      <w:t xml:space="preserve"> It may only be exported or its contents may only be divulged under the constraints set forth in the relevant export license.</w:t>
+                      <w:t xml:space="preserve"> It </w:t>
+                    </w:r>
+                    <w:proofErr w:type="gramStart"/>
+                    <w:r>
+                      <w:rPr>
+                        <w:rFonts w:eastAsia="MS Mincho"/>
+                        <w:sz w:val="8"/>
+                        <w:szCs w:val="8"/>
+                      </w:rPr>
+                      <w:t>may only be exported</w:t>
+                    </w:r>
+                    <w:proofErr w:type="gramEnd"/>
+                    <w:r>
+                      <w:rPr>
+                        <w:rFonts w:eastAsia="MS Mincho"/>
+                        <w:sz w:val="8"/>
+                        <w:szCs w:val="8"/>
+                      </w:rPr>
+                      <w:t xml:space="preserve"> or its contents may only be divulged under the constraints set forth in the relevant export license.</w:t>
                     </w:r>
                     <w:r>
                       <w:rPr>
@@ -9229,7 +10437,25 @@
                         <w:szCs w:val="8"/>
                       </w:rPr>
                       <w:tab/>
-                      <w:t xml:space="preserve"> In case of any doubt please consult your local export controller.</w:t>
+                      <w:t xml:space="preserve"> In case of any </w:t>
+                    </w:r>
+                    <w:proofErr w:type="gramStart"/>
+                    <w:r>
+                      <w:rPr>
+                        <w:rFonts w:eastAsia="MS Mincho"/>
+                        <w:sz w:val="8"/>
+                        <w:szCs w:val="8"/>
+                      </w:rPr>
+                      <w:t>doubt</w:t>
+                    </w:r>
+                    <w:proofErr w:type="gramEnd"/>
+                    <w:r>
+                      <w:rPr>
+                        <w:rFonts w:eastAsia="MS Mincho"/>
+                        <w:sz w:val="8"/>
+                        <w:szCs w:val="8"/>
+                      </w:rPr>
+                      <w:t xml:space="preserve"> please consult your local export controller.</w:t>
                     </w:r>
                     <w:r>
                       <w:rPr>
@@ -9238,7 +10464,43 @@
                         <w:szCs w:val="8"/>
                       </w:rPr>
                       <w:tab/>
-                      <w:t xml:space="preserve"> This document is being exported under the Open General Export Licence (Technology for Military Goods).</w:t>
+                      <w:t xml:space="preserve"> This document </w:t>
+                    </w:r>
+                    <w:proofErr w:type="gramStart"/>
+                    <w:r>
+                      <w:rPr>
+                        <w:rFonts w:eastAsia="MS Mincho"/>
+                        <w:sz w:val="8"/>
+                        <w:szCs w:val="8"/>
+                      </w:rPr>
+                      <w:t>is being exported</w:t>
+                    </w:r>
+                    <w:proofErr w:type="gramEnd"/>
+                    <w:r>
+                      <w:rPr>
+                        <w:rFonts w:eastAsia="MS Mincho"/>
+                        <w:sz w:val="8"/>
+                        <w:szCs w:val="8"/>
+                      </w:rPr>
+                      <w:t xml:space="preserve"> under the Open General Export </w:t>
+                    </w:r>
+                    <w:proofErr w:type="spellStart"/>
+                    <w:r>
+                      <w:rPr>
+                        <w:rFonts w:eastAsia="MS Mincho"/>
+                        <w:sz w:val="8"/>
+                        <w:szCs w:val="8"/>
+                      </w:rPr>
+                      <w:t>Licence</w:t>
+                    </w:r>
+                    <w:proofErr w:type="spellEnd"/>
+                    <w:r>
+                      <w:rPr>
+                        <w:rFonts w:eastAsia="MS Mincho"/>
+                        <w:sz w:val="8"/>
+                        <w:szCs w:val="8"/>
+                      </w:rPr>
+                      <w:t xml:space="preserve"> (Technology for Military Goods).</w:t>
                     </w:r>
                   </w:p>
                   <w:p>
@@ -9273,7 +10535,25 @@
                         <w:szCs w:val="8"/>
                       </w:rPr>
                       <w:tab/>
-                      <w:t>¤This document contains technical data subject to military export control regulations.</w:t>
+                      <w:t>¤</w:t>
+                    </w:r>
+                    <w:proofErr w:type="gramStart"/>
+                    <w:r>
+                      <w:rPr>
+                        <w:rFonts w:eastAsia="MS Mincho"/>
+                        <w:sz w:val="8"/>
+                        <w:szCs w:val="8"/>
+                      </w:rPr>
+                      <w:t>This</w:t>
+                    </w:r>
+                    <w:proofErr w:type="gramEnd"/>
+                    <w:r>
+                      <w:rPr>
+                        <w:rFonts w:eastAsia="MS Mincho"/>
+                        <w:sz w:val="8"/>
+                        <w:szCs w:val="8"/>
+                      </w:rPr>
+                      <w:t xml:space="preserve"> document contains technical data subject to military export control regulations.</w:t>
                     </w:r>
                     <w:r>
                       <w:rPr>
@@ -9282,7 +10562,25 @@
                         <w:szCs w:val="8"/>
                       </w:rPr>
                       <w:tab/>
-                      <w:t xml:space="preserve"> It may only be exported or its contents may only be divulged under the constraints set forth in the relevant export license.</w:t>
+                      <w:t xml:space="preserve"> It </w:t>
+                    </w:r>
+                    <w:proofErr w:type="gramStart"/>
+                    <w:r>
+                      <w:rPr>
+                        <w:rFonts w:eastAsia="MS Mincho"/>
+                        <w:sz w:val="8"/>
+                        <w:szCs w:val="8"/>
+                      </w:rPr>
+                      <w:t>may only be exported</w:t>
+                    </w:r>
+                    <w:proofErr w:type="gramEnd"/>
+                    <w:r>
+                      <w:rPr>
+                        <w:rFonts w:eastAsia="MS Mincho"/>
+                        <w:sz w:val="8"/>
+                        <w:szCs w:val="8"/>
+                      </w:rPr>
+                      <w:t xml:space="preserve"> or its contents may only be divulged under the constraints set forth in the relevant export license.</w:t>
                     </w:r>
                     <w:r>
                       <w:rPr>
@@ -9291,7 +10589,25 @@
                         <w:szCs w:val="8"/>
                       </w:rPr>
                       <w:tab/>
-                      <w:t xml:space="preserve"> In case of any doubt please consult your local export controller.</w:t>
+                      <w:t xml:space="preserve"> In case of any </w:t>
+                    </w:r>
+                    <w:proofErr w:type="gramStart"/>
+                    <w:r>
+                      <w:rPr>
+                        <w:rFonts w:eastAsia="MS Mincho"/>
+                        <w:sz w:val="8"/>
+                        <w:szCs w:val="8"/>
+                      </w:rPr>
+                      <w:t>doubt</w:t>
+                    </w:r>
+                    <w:proofErr w:type="gramEnd"/>
+                    <w:r>
+                      <w:rPr>
+                        <w:rFonts w:eastAsia="MS Mincho"/>
+                        <w:sz w:val="8"/>
+                        <w:szCs w:val="8"/>
+                      </w:rPr>
+                      <w:t xml:space="preserve"> please consult your local export controller.</w:t>
                     </w:r>
                     <w:r>
                       <w:rPr>
@@ -9335,7 +10651,25 @@
                         <w:szCs w:val="8"/>
                       </w:rPr>
                       <w:tab/>
-                      <w:t>¤This document contains technical data subject to dual use export control regulations.</w:t>
+                      <w:t>¤</w:t>
+                    </w:r>
+                    <w:proofErr w:type="gramStart"/>
+                    <w:r>
+                      <w:rPr>
+                        <w:rFonts w:eastAsia="MS Mincho"/>
+                        <w:sz w:val="8"/>
+                        <w:szCs w:val="8"/>
+                      </w:rPr>
+                      <w:t>This</w:t>
+                    </w:r>
+                    <w:proofErr w:type="gramEnd"/>
+                    <w:r>
+                      <w:rPr>
+                        <w:rFonts w:eastAsia="MS Mincho"/>
+                        <w:sz w:val="8"/>
+                        <w:szCs w:val="8"/>
+                      </w:rPr>
+                      <w:t xml:space="preserve"> document contains technical data subject to dual use export control regulations.</w:t>
                     </w:r>
                     <w:r>
                       <w:rPr>
@@ -9353,7 +10687,25 @@
                         <w:szCs w:val="8"/>
                       </w:rPr>
                       <w:tab/>
-                      <w:t xml:space="preserve"> respectively regulation. In case of any doubt please consult your local export controller.</w:t>
+                      <w:t xml:space="preserve"> respectively regulation. In case of any </w:t>
+                    </w:r>
+                    <w:proofErr w:type="gramStart"/>
+                    <w:r>
+                      <w:rPr>
+                        <w:rFonts w:eastAsia="MS Mincho"/>
+                        <w:sz w:val="8"/>
+                        <w:szCs w:val="8"/>
+                      </w:rPr>
+                      <w:t>doubt</w:t>
+                    </w:r>
+                    <w:proofErr w:type="gramEnd"/>
+                    <w:r>
+                      <w:rPr>
+                        <w:rFonts w:eastAsia="MS Mincho"/>
+                        <w:sz w:val="8"/>
+                        <w:szCs w:val="8"/>
+                      </w:rPr>
+                      <w:t xml:space="preserve"> please consult your local export controller.</w:t>
                     </w:r>
                     <w:r>
                       <w:rPr>
@@ -9426,8 +10778,17 @@
                         <w:szCs w:val="8"/>
                       </w:rPr>
                       <w:tab/>
+                    </w:r>
+                    <w:proofErr w:type="spellStart"/>
+                    <w:r>
+                      <w:rPr>
+                        <w:rFonts w:eastAsia="MS Mincho"/>
+                        <w:sz w:val="8"/>
+                        <w:szCs w:val="8"/>
+                      </w:rPr>
                       <w:t>R_UpdateType</w:t>
                     </w:r>
+                    <w:proofErr w:type="spellEnd"/>
                     <w:r>
                       <w:rPr>
                         <w:rFonts w:eastAsia="MS Mincho"/>
@@ -9435,8 +10796,17 @@
                         <w:szCs w:val="8"/>
                       </w:rPr>
                       <w:tab/>
+                    </w:r>
+                    <w:proofErr w:type="spellStart"/>
+                    <w:r>
+                      <w:rPr>
+                        <w:rFonts w:eastAsia="MS Mincho"/>
+                        <w:sz w:val="8"/>
+                        <w:szCs w:val="8"/>
+                      </w:rPr>
                       <w:t>R_UpdateTypeMult</w:t>
                     </w:r>
+                    <w:proofErr w:type="spellEnd"/>
                     <w:r>
                       <w:rPr>
                         <w:rFonts w:eastAsia="MS Mincho"/>
@@ -9444,8 +10814,17 @@
                         <w:szCs w:val="8"/>
                       </w:rPr>
                       <w:tab/>
+                    </w:r>
+                    <w:proofErr w:type="spellStart"/>
+                    <w:r>
+                      <w:rPr>
+                        <w:rFonts w:eastAsia="MS Mincho"/>
+                        <w:sz w:val="8"/>
+                        <w:szCs w:val="8"/>
+                      </w:rPr>
                       <w:t>R_PromptUpdate</w:t>
                     </w:r>
+                    <w:proofErr w:type="spellEnd"/>
                   </w:p>
                   <w:p>
                     <w:pPr>
@@ -9561,8 +10940,17 @@
                         <w:szCs w:val="8"/>
                       </w:rPr>
                       <w:tab/>
+                    </w:r>
+                    <w:proofErr w:type="spellStart"/>
+                    <w:r>
+                      <w:rPr>
+                        <w:rFonts w:eastAsia="MS Mincho"/>
+                        <w:sz w:val="8"/>
+                        <w:szCs w:val="8"/>
+                      </w:rPr>
                       <w:t>ww</w:t>
                     </w:r>
+                    <w:proofErr w:type="spellEnd"/>
                     <w:r>
                       <w:rPr>
                         <w:rFonts w:eastAsia="MS Mincho"/>
@@ -11828,6 +13216,25 @@
       <w:lang w:val="en-US"/>
     </w:rPr>
   </w:style>
+  <w:style w:type="table" w:styleId="Grilledutableau">
+    <w:name w:val="Table Grid"/>
+    <w:basedOn w:val="TableauNormal"/>
+    <w:uiPriority w:val="39"/>
+    <w:rsid w:val="00740204"/>
+    <w:pPr>
+      <w:spacing w:after="0" w:line="240" w:lineRule="auto"/>
+    </w:pPr>
+    <w:tblPr>
+      <w:tblBorders>
+        <w:top w:val="single" w:sz="4" w:space="0" w:color="auto"/>
+        <w:left w:val="single" w:sz="4" w:space="0" w:color="auto"/>
+        <w:bottom w:val="single" w:sz="4" w:space="0" w:color="auto"/>
+        <w:right w:val="single" w:sz="4" w:space="0" w:color="auto"/>
+        <w:insideH w:val="single" w:sz="4" w:space="0" w:color="auto"/>
+        <w:insideV w:val="single" w:sz="4" w:space="0" w:color="auto"/>
+      </w:tblBorders>
+    </w:tblPr>
+  </w:style>
 </w:styles>
 </file>
 

</xml_diff>